<commit_message>
added steps for pushing the docker container to docker repository
</commit_message>
<xml_diff>
--- a/Assignment_Document.docx
+++ b/Assignment_Document.docx
@@ -269,6 +269,102 @@
                   </pic:nvPicPr>
                   <pic:blipFill>
                     <a:blip r:embed="rId8" cstate="print">
+                      <a:extLst>
+                        <a:ext uri="{28A0092B-C50C-407E-A947-70E740481C1C}">
+                          <a14:useLocalDpi xmlns:a14="http://schemas.microsoft.com/office/drawing/2010/main" val="0"/>
+                        </a:ext>
+                      </a:extLst>
+                    </a:blip>
+                    <a:stretch>
+                      <a:fillRect/>
+                    </a:stretch>
+                  </pic:blipFill>
+                  <pic:spPr>
+                    <a:xfrm>
+                      <a:off x="0" y="0"/>
+                      <a:ext cx="5731510" cy="3225800"/>
+                    </a:xfrm>
+                    <a:prstGeom prst="rect">
+                      <a:avLst/>
+                    </a:prstGeom>
+                  </pic:spPr>
+                </pic:pic>
+              </a:graphicData>
+            </a:graphic>
+          </wp:inline>
+        </w:drawing>
+      </w:r>
+    </w:p>
+    <w:p/>
+    <w:p>
+      <w:r>
+        <w:rPr>
+          <w:noProof/>
+        </w:rPr>
+        <w:lastRenderedPageBreak/>
+        <w:drawing>
+          <wp:inline distT="0" distB="0" distL="0" distR="0" wp14:anchorId="62F0B930" wp14:editId="028A774E">
+            <wp:extent cx="5731510" cy="3225800"/>
+            <wp:effectExtent l="0" t="0" r="0" b="0"/>
+            <wp:docPr id="1663319778" name="Picture 12" descr="A screenshot of a computer program&#10;&#10;Description automatically generated"/>
+            <wp:cNvGraphicFramePr>
+              <a:graphicFrameLocks xmlns:a="http://schemas.openxmlformats.org/drawingml/2006/main" noChangeAspect="1"/>
+            </wp:cNvGraphicFramePr>
+            <a:graphic xmlns:a="http://schemas.openxmlformats.org/drawingml/2006/main">
+              <a:graphicData uri="http://schemas.openxmlformats.org/drawingml/2006/picture">
+                <pic:pic xmlns:pic="http://schemas.openxmlformats.org/drawingml/2006/picture">
+                  <pic:nvPicPr>
+                    <pic:cNvPr id="1663319778" name="Picture 12" descr="A screenshot of a computer program&#10;&#10;Description automatically generated"/>
+                    <pic:cNvPicPr/>
+                  </pic:nvPicPr>
+                  <pic:blipFill>
+                    <a:blip r:embed="rId9" cstate="print">
+                      <a:extLst>
+                        <a:ext uri="{28A0092B-C50C-407E-A947-70E740481C1C}">
+                          <a14:useLocalDpi xmlns:a14="http://schemas.microsoft.com/office/drawing/2010/main" val="0"/>
+                        </a:ext>
+                      </a:extLst>
+                    </a:blip>
+                    <a:stretch>
+                      <a:fillRect/>
+                    </a:stretch>
+                  </pic:blipFill>
+                  <pic:spPr>
+                    <a:xfrm>
+                      <a:off x="0" y="0"/>
+                      <a:ext cx="5731510" cy="3225800"/>
+                    </a:xfrm>
+                    <a:prstGeom prst="rect">
+                      <a:avLst/>
+                    </a:prstGeom>
+                  </pic:spPr>
+                </pic:pic>
+              </a:graphicData>
+            </a:graphic>
+          </wp:inline>
+        </w:drawing>
+      </w:r>
+      <w:r>
+        <w:rPr>
+          <w:noProof/>
+        </w:rPr>
+        <w:drawing>
+          <wp:inline distT="0" distB="0" distL="0" distR="0" wp14:anchorId="742BFD7A" wp14:editId="700ECAE4">
+            <wp:extent cx="5731510" cy="3225800"/>
+            <wp:effectExtent l="0" t="0" r="0" b="0"/>
+            <wp:docPr id="1394913566" name="Picture 13" descr="A screenshot of a computer&#10;&#10;Description automatically generated"/>
+            <wp:cNvGraphicFramePr>
+              <a:graphicFrameLocks xmlns:a="http://schemas.openxmlformats.org/drawingml/2006/main" noChangeAspect="1"/>
+            </wp:cNvGraphicFramePr>
+            <a:graphic xmlns:a="http://schemas.openxmlformats.org/drawingml/2006/main">
+              <a:graphicData uri="http://schemas.openxmlformats.org/drawingml/2006/picture">
+                <pic:pic xmlns:pic="http://schemas.openxmlformats.org/drawingml/2006/picture">
+                  <pic:nvPicPr>
+                    <pic:cNvPr id="1394913566" name="Picture 13" descr="A screenshot of a computer&#10;&#10;Description automatically generated"/>
+                    <pic:cNvPicPr/>
+                  </pic:nvPicPr>
+                  <pic:blipFill>
+                    <a:blip r:embed="rId10" cstate="print">
                       <a:extLst>
                         <a:ext uri="{28A0092B-C50C-407E-A947-70E740481C1C}">
                           <a14:useLocalDpi xmlns:a14="http://schemas.microsoft.com/office/drawing/2010/main" val="0"/>

</xml_diff>

<commit_message>
added minikube and docker integration
</commit_message>
<xml_diff>
--- a/Assignment_Document.docx
+++ b/Assignment_Document.docx
@@ -8,7 +8,7 @@
           <w:noProof/>
         </w:rPr>
         <w:drawing>
-          <wp:inline distT="0" distB="0" distL="0" distR="0" wp14:anchorId="66DC9C3F" wp14:editId="3832B942">
+          <wp:inline distT="0" distB="0" distL="0" distR="0" wp14:anchorId="66DC9C3F" wp14:editId="6924E70E">
             <wp:extent cx="5731510" cy="2503170"/>
             <wp:effectExtent l="0" t="0" r="0" b="0"/>
             <wp:docPr id="2004952468" name="Picture 1" descr="A screenshot of a computer program&#10;&#10;Description automatically generated"/>
@@ -379,6 +379,55 @@
                     <a:xfrm>
                       <a:off x="0" y="0"/>
                       <a:ext cx="5731510" cy="3225800"/>
+                    </a:xfrm>
+                    <a:prstGeom prst="rect">
+                      <a:avLst/>
+                    </a:prstGeom>
+                  </pic:spPr>
+                </pic:pic>
+              </a:graphicData>
+            </a:graphic>
+          </wp:inline>
+        </w:drawing>
+      </w:r>
+    </w:p>
+    <w:p>
+      <w:r>
+        <w:rPr>
+          <w:noProof/>
+        </w:rPr>
+        <w:lastRenderedPageBreak/>
+        <w:drawing>
+          <wp:inline distT="0" distB="0" distL="0" distR="0" wp14:anchorId="07B2E486" wp14:editId="47036ACC">
+            <wp:extent cx="5731510" cy="3350895"/>
+            <wp:effectExtent l="0" t="0" r="0" b="1905"/>
+            <wp:docPr id="865905324" name="Picture 1" descr="A screenshot of a computer&#10;&#10;Description automatically generated"/>
+            <wp:cNvGraphicFramePr>
+              <a:graphicFrameLocks xmlns:a="http://schemas.openxmlformats.org/drawingml/2006/main" noChangeAspect="1"/>
+            </wp:cNvGraphicFramePr>
+            <a:graphic xmlns:a="http://schemas.openxmlformats.org/drawingml/2006/main">
+              <a:graphicData uri="http://schemas.openxmlformats.org/drawingml/2006/picture">
+                <pic:pic xmlns:pic="http://schemas.openxmlformats.org/drawingml/2006/picture">
+                  <pic:nvPicPr>
+                    <pic:cNvPr id="865905324" name="Picture 1" descr="A screenshot of a computer&#10;&#10;Description automatically generated"/>
+                    <pic:cNvPicPr/>
+                  </pic:nvPicPr>
+                  <pic:blipFill>
+                    <a:blip r:embed="rId11" cstate="print">
+                      <a:extLst>
+                        <a:ext uri="{28A0092B-C50C-407E-A947-70E740481C1C}">
+                          <a14:useLocalDpi xmlns:a14="http://schemas.microsoft.com/office/drawing/2010/main" val="0"/>
+                        </a:ext>
+                      </a:extLst>
+                    </a:blip>
+                    <a:stretch>
+                      <a:fillRect/>
+                    </a:stretch>
+                  </pic:blipFill>
+                  <pic:spPr>
+                    <a:xfrm>
+                      <a:off x="0" y="0"/>
+                      <a:ext cx="5731510" cy="3350895"/>
                     </a:xfrm>
                     <a:prstGeom prst="rect">
                       <a:avLst/>

</xml_diff>